<commit_message>
finished grading lab and quiz 2
</commit_message>
<xml_diff>
--- a/201-8 (W25)/week 2 intro to vectors/W25 lab 2 quiz key.docx
+++ b/201-8 (W25)/week 2 intro to vectors/W25 lab 2 quiz key.docx
@@ -48,13 +48,7 @@
               <w:rPr>
                 <w:rFonts w:ascii="Cambria Math" w:hAnsi="Cambria Math"/>
               </w:rPr>
-              <w:t xml:space="preserve">Quiz </w:t>
-            </w:r>
-            <w:r>
-              <w:rPr>
-                <w:rFonts w:ascii="Cambria Math" w:hAnsi="Cambria Math"/>
-              </w:rPr>
-              <w:t>2</w:t>
+              <w:t>Quiz 2</w:t>
             </w:r>
           </w:p>
           <w:p>
@@ -94,7 +88,22 @@
                 <w:rFonts w:ascii="Cambria Math" w:hAnsi="Cambria Math"/>
                 <w:sz w:val="28"/>
               </w:rPr>
-              <w:t>__________________________________</w:t>
+              <w:t>___</w:t>
+            </w:r>
+            <w:r>
+              <w:rPr>
+                <w:rFonts w:ascii="Cambria Math" w:hAnsi="Cambria Math"/>
+                <w:sz w:val="28"/>
+                <w:u w:val="single"/>
+              </w:rPr>
+              <w:t>key</w:t>
+            </w:r>
+            <w:r>
+              <w:rPr>
+                <w:rFonts w:ascii="Cambria Math" w:hAnsi="Cambria Math"/>
+                <w:sz w:val="28"/>
+              </w:rPr>
+              <w:t>_______________________________</w:t>
             </w:r>
           </w:p>
           <w:p>
@@ -305,13 +314,7 @@
             <w:rPr>
               <w:rFonts w:ascii="Cambria Math" w:hAnsi="Cambria Math"/>
             </w:rPr>
-            <m:t>&amp;gravitational accelaration≡9.8</m:t>
-          </m:r>
-          <m:r>
-            <w:rPr>
-              <w:rFonts w:ascii="Cambria Math" w:hAnsi="Cambria Math"/>
-            </w:rPr>
-            <m:t>07</m:t>
+            <m:t>&amp;gravitational accelaration≡9.807</m:t>
           </m:r>
           <m:f>
             <m:fPr>
@@ -363,13 +366,7 @@
             <w:rPr>
               <w:rFonts w:ascii="Cambria Math" w:hAnsi="Cambria Math"/>
             </w:rPr>
-            <m:t>&amp;</m:t>
-          </m:r>
-          <m:r>
-            <w:rPr>
-              <w:rFonts w:ascii="Cambria Math" w:hAnsi="Cambria Math"/>
-            </w:rPr>
-            <m:t>c=</m:t>
+            <m:t>&amp;c=</m:t>
           </m:r>
           <m:rad>
             <m:radPr>
@@ -563,6 +560,8 @@
           <w:rFonts w:ascii="Cambria Math" w:hAnsi="Cambria Math"/>
         </w:rPr>
       </w:pPr>
+      <w:bookmarkStart w:id="0" w:name="_GoBack"/>
+      <w:bookmarkEnd w:id="0"/>
     </w:p>
     <w:p>
       <w:pPr>
@@ -774,14 +773,7 @@
             <w:rFonts w:ascii="Cambria Math" w:eastAsiaTheme="minorEastAsia" w:hAnsi="Cambria Math"/>
             <w:u w:val="single"/>
           </w:rPr>
-          <m:t>2.94</m:t>
-        </m:r>
-        <m:r>
-          <w:rPr>
-            <w:rFonts w:ascii="Cambria Math" w:eastAsiaTheme="minorEastAsia" w:hAnsi="Cambria Math"/>
-            <w:u w:val="single"/>
-          </w:rPr>
-          <m:t>21</m:t>
+          <m:t>2.9421</m:t>
         </m:r>
       </m:oMath>
       <w:r>
@@ -923,13 +915,7 @@
           <w:rPr>
             <w:rFonts w:ascii="Cambria Math" w:hAnsi="Cambria Math"/>
           </w:rPr>
-          <m:t>=mg=</m:t>
-        </m:r>
-        <m:r>
-          <w:rPr>
-            <w:rFonts w:ascii="Cambria Math" w:hAnsi="Cambria Math"/>
-          </w:rPr>
-          <m:t>0.250kg∙9.807</m:t>
+          <m:t>=mg=0.250kg∙9.807</m:t>
         </m:r>
         <m:f>
           <m:fPr>
@@ -981,13 +967,7 @@
           <w:rPr>
             <w:rFonts w:ascii="Cambria Math" w:hAnsi="Cambria Math"/>
           </w:rPr>
-          <m:t>=</m:t>
-        </m:r>
-        <m:r>
-          <w:rPr>
-            <w:rFonts w:ascii="Cambria Math" w:hAnsi="Cambria Math"/>
-          </w:rPr>
-          <m:t>2.45175N</m:t>
+          <m:t>=2.45175N</m:t>
         </m:r>
       </m:oMath>
       <w:r>
@@ -1138,7 +1118,20 @@
               <w:rPr>
                 <w:rFonts w:ascii="Cambria Math" w:eastAsiaTheme="minorEastAsia" w:hAnsi="Cambria Math"/>
               </w:rPr>
-              <w:t>___</w:t>
+              <w:t>_</w:t>
+            </w:r>
+            <w:r>
+              <w:rPr>
+                <w:rFonts w:ascii="Cambria Math" w:eastAsiaTheme="minorEastAsia" w:hAnsi="Cambria Math"/>
+                <w:u w:val="single"/>
+              </w:rPr>
+              <w:t>N</w:t>
+            </w:r>
+            <w:r>
+              <w:rPr>
+                <w:rFonts w:ascii="Cambria Math" w:eastAsiaTheme="minorEastAsia" w:hAnsi="Cambria Math"/>
+              </w:rPr>
+              <w:t>_</w:t>
             </w:r>
             <w:r>
               <w:rPr>
@@ -1169,7 +1162,20 @@
               <w:rPr>
                 <w:rFonts w:ascii="Cambria Math" w:eastAsiaTheme="minorEastAsia" w:hAnsi="Cambria Math"/>
               </w:rPr>
-              <w:t>___</w:t>
+              <w:t>_</w:t>
+            </w:r>
+            <w:r>
+              <w:rPr>
+                <w:rFonts w:ascii="Cambria Math" w:eastAsiaTheme="minorEastAsia" w:hAnsi="Cambria Math"/>
+                <w:u w:val="single"/>
+              </w:rPr>
+              <w:t>N</w:t>
+            </w:r>
+            <w:r>
+              <w:rPr>
+                <w:rFonts w:ascii="Cambria Math" w:eastAsiaTheme="minorEastAsia" w:hAnsi="Cambria Math"/>
+              </w:rPr>
+              <w:t>_</w:t>
             </w:r>
             <w:r>
               <w:rPr>
@@ -1247,10 +1253,21 @@
           </w:tcPr>
           <w:p>
             <w:pPr>
+              <w:jc w:val="center"/>
               <w:rPr>
                 <w:rFonts w:ascii="Cambria Math" w:eastAsiaTheme="minorEastAsia" w:hAnsi="Cambria Math"/>
               </w:rPr>
             </w:pPr>
+            <m:oMathPara>
+              <m:oMath>
+                <m:r>
+                  <w:rPr>
+                    <w:rFonts w:ascii="Cambria Math" w:eastAsiaTheme="minorEastAsia" w:hAnsi="Cambria Math"/>
+                  </w:rPr>
+                  <m:t>2.08</m:t>
+                </m:r>
+              </m:oMath>
+            </m:oMathPara>
           </w:p>
         </w:tc>
         <w:tc>
@@ -1259,10 +1276,21 @@
           </w:tcPr>
           <w:p>
             <w:pPr>
+              <w:jc w:val="center"/>
               <w:rPr>
                 <w:rFonts w:ascii="Cambria Math" w:eastAsiaTheme="minorEastAsia" w:hAnsi="Cambria Math"/>
               </w:rPr>
             </w:pPr>
+            <m:oMathPara>
+              <m:oMath>
+                <m:r>
+                  <w:rPr>
+                    <w:rFonts w:ascii="Cambria Math" w:eastAsiaTheme="minorEastAsia" w:hAnsi="Cambria Math"/>
+                  </w:rPr>
+                  <m:t>2.08</m:t>
+                </m:r>
+              </m:oMath>
+            </m:oMathPara>
           </w:p>
         </w:tc>
       </w:tr>
@@ -1333,10 +1361,17 @@
           </w:tcPr>
           <w:p>
             <w:pPr>
+              <w:jc w:val="center"/>
               <w:rPr>
                 <w:rFonts w:ascii="Cambria Math" w:eastAsiaTheme="minorEastAsia" w:hAnsi="Cambria Math"/>
               </w:rPr>
             </w:pPr>
+            <w:r>
+              <w:rPr>
+                <w:rFonts w:ascii="Cambria Math" w:eastAsiaTheme="minorEastAsia" w:hAnsi="Cambria Math"/>
+              </w:rPr>
+              <w:t>0</w:t>
+            </w:r>
           </w:p>
         </w:tc>
         <w:tc>
@@ -1345,10 +1380,21 @@
           </w:tcPr>
           <w:p>
             <w:pPr>
+              <w:jc w:val="center"/>
               <w:rPr>
                 <w:rFonts w:ascii="Cambria Math" w:eastAsiaTheme="minorEastAsia" w:hAnsi="Cambria Math"/>
               </w:rPr>
             </w:pPr>
+            <m:oMathPara>
+              <m:oMath>
+                <m:r>
+                  <w:rPr>
+                    <w:rFonts w:ascii="Cambria Math" w:eastAsiaTheme="minorEastAsia" w:hAnsi="Cambria Math"/>
+                  </w:rPr>
+                  <m:t>2.45</m:t>
+                </m:r>
+              </m:oMath>
+            </m:oMathPara>
           </w:p>
         </w:tc>
       </w:tr>
@@ -1356,6 +1402,9 @@
         <w:tc>
           <w:tcPr>
             <w:tcW w:w="625" w:type="dxa"/>
+            <w:tcBorders>
+              <w:bottom w:val="single" w:sz="4" w:space="0" w:color="auto"/>
+            </w:tcBorders>
           </w:tcPr>
           <w:p>
             <w:pPr>
@@ -1416,25 +1465,45 @@
         <w:tc>
           <w:tcPr>
             <w:tcW w:w="4860" w:type="dxa"/>
+            <w:tcBorders>
+              <w:bottom w:val="single" w:sz="4" w:space="0" w:color="auto"/>
+            </w:tcBorders>
           </w:tcPr>
           <w:p>
             <w:pPr>
+              <w:jc w:val="center"/>
               <w:rPr>
                 <w:rFonts w:ascii="Cambria Math" w:eastAsiaTheme="minorEastAsia" w:hAnsi="Cambria Math"/>
               </w:rPr>
             </w:pPr>
+            <w:r>
+              <w:rPr>
+                <w:rFonts w:ascii="Cambria Math" w:eastAsiaTheme="minorEastAsia" w:hAnsi="Cambria Math"/>
+              </w:rPr>
+              <w:t>2.08</w:t>
+            </w:r>
           </w:p>
         </w:tc>
         <w:tc>
           <w:tcPr>
             <w:tcW w:w="5305" w:type="dxa"/>
+            <w:tcBorders>
+              <w:bottom w:val="single" w:sz="4" w:space="0" w:color="auto"/>
+            </w:tcBorders>
           </w:tcPr>
           <w:p>
             <w:pPr>
+              <w:jc w:val="center"/>
               <w:rPr>
                 <w:rFonts w:ascii="Cambria Math" w:eastAsiaTheme="minorEastAsia" w:hAnsi="Cambria Math"/>
               </w:rPr>
             </w:pPr>
+            <w:r>
+              <w:rPr>
+                <w:rFonts w:ascii="Cambria Math" w:eastAsiaTheme="minorEastAsia" w:hAnsi="Cambria Math"/>
+              </w:rPr>
+              <w:t>4.53</w:t>
+            </w:r>
           </w:p>
         </w:tc>
       </w:tr>
@@ -1446,7 +1515,412 @@
           <w:rFonts w:ascii="Cambria Math" w:eastAsiaTheme="minorEastAsia" w:hAnsi="Cambria Math"/>
         </w:rPr>
       </w:pPr>
+      <m:oMathPara>
+        <m:oMath>
+          <m:d>
+            <m:dPr>
+              <m:begChr m:val="|"/>
+              <m:endChr m:val="|"/>
+              <m:ctrlPr>
+                <w:rPr>
+                  <w:rFonts w:ascii="Cambria Math" w:eastAsiaTheme="minorEastAsia" w:hAnsi="Cambria Math"/>
+                  <w:i/>
+                </w:rPr>
+              </m:ctrlPr>
+            </m:dPr>
+            <m:e>
+              <m:acc>
+                <m:accPr>
+                  <m:chr m:val="⃗"/>
+                  <m:ctrlPr>
+                    <w:rPr>
+                      <w:rFonts w:ascii="Cambria Math" w:eastAsiaTheme="minorEastAsia" w:hAnsi="Cambria Math"/>
+                      <w:i/>
+                    </w:rPr>
+                  </m:ctrlPr>
+                </m:accPr>
+                <m:e>
+                  <m:sSub>
+                    <m:sSubPr>
+                      <m:ctrlPr>
+                        <w:rPr>
+                          <w:rFonts w:ascii="Cambria Math" w:eastAsiaTheme="minorEastAsia" w:hAnsi="Cambria Math"/>
+                          <w:i/>
+                        </w:rPr>
+                      </m:ctrlPr>
+                    </m:sSubPr>
+                    <m:e>
+                      <m:r>
+                        <w:rPr>
+                          <w:rFonts w:ascii="Cambria Math" w:eastAsiaTheme="minorEastAsia" w:hAnsi="Cambria Math"/>
+                        </w:rPr>
+                        <m:t>F</m:t>
+                      </m:r>
+                    </m:e>
+                    <m:sub>
+                      <m:r>
+                        <w:rPr>
+                          <w:rFonts w:ascii="Cambria Math" w:eastAsiaTheme="minorEastAsia" w:hAnsi="Cambria Math"/>
+                        </w:rPr>
+                        <m:t>1</m:t>
+                      </m:r>
+                    </m:sub>
+                  </m:sSub>
+                </m:e>
+              </m:acc>
+            </m:e>
+          </m:d>
+          <m:r>
+            <w:rPr>
+              <w:rFonts w:ascii="Cambria Math" w:eastAsiaTheme="minorEastAsia" w:hAnsi="Cambria Math"/>
+            </w:rPr>
+            <m:t>=0.300kg∙9.807</m:t>
+          </m:r>
+          <m:f>
+            <m:fPr>
+              <m:ctrlPr>
+                <w:rPr>
+                  <w:rFonts w:ascii="Cambria Math" w:eastAsiaTheme="minorEastAsia" w:hAnsi="Cambria Math"/>
+                  <w:i/>
+                </w:rPr>
+              </m:ctrlPr>
+            </m:fPr>
+            <m:num>
+              <m:r>
+                <w:rPr>
+                  <w:rFonts w:ascii="Cambria Math" w:eastAsiaTheme="minorEastAsia" w:hAnsi="Cambria Math"/>
+                </w:rPr>
+                <m:t>m</m:t>
+              </m:r>
+            </m:num>
+            <m:den>
+              <m:sSup>
+                <m:sSupPr>
+                  <m:ctrlPr>
+                    <w:rPr>
+                      <w:rFonts w:ascii="Cambria Math" w:eastAsiaTheme="minorEastAsia" w:hAnsi="Cambria Math"/>
+                      <w:i/>
+                    </w:rPr>
+                  </m:ctrlPr>
+                </m:sSupPr>
+                <m:e>
+                  <m:r>
+                    <w:rPr>
+                      <w:rFonts w:ascii="Cambria Math" w:eastAsiaTheme="minorEastAsia" w:hAnsi="Cambria Math"/>
+                    </w:rPr>
+                    <m:t>s</m:t>
+                  </m:r>
+                </m:e>
+                <m:sup>
+                  <m:r>
+                    <w:rPr>
+                      <w:rFonts w:ascii="Cambria Math" w:eastAsiaTheme="minorEastAsia" w:hAnsi="Cambria Math"/>
+                    </w:rPr>
+                    <m:t>2</m:t>
+                  </m:r>
+                </m:sup>
+              </m:sSup>
+            </m:den>
+          </m:f>
+          <m:d>
+            <m:dPr>
+              <m:begChr m:val="["/>
+              <m:endChr m:val="]"/>
+              <m:ctrlPr>
+                <w:rPr>
+                  <w:rFonts w:ascii="Cambria Math" w:eastAsiaTheme="minorEastAsia" w:hAnsi="Cambria Math"/>
+                  <w:i/>
+                </w:rPr>
+              </m:ctrlPr>
+            </m:dPr>
+            <m:e>
+              <m:func>
+                <m:funcPr>
+                  <m:ctrlPr>
+                    <w:rPr>
+                      <w:rFonts w:ascii="Cambria Math" w:eastAsiaTheme="minorEastAsia" w:hAnsi="Cambria Math"/>
+                      <w:i/>
+                    </w:rPr>
+                  </m:ctrlPr>
+                </m:funcPr>
+                <m:fName>
+                  <m:r>
+                    <m:rPr>
+                      <m:sty m:val="p"/>
+                    </m:rPr>
+                    <w:rPr>
+                      <w:rFonts w:ascii="Cambria Math" w:eastAsiaTheme="minorEastAsia" w:hAnsi="Cambria Math"/>
+                    </w:rPr>
+                    <m:t>cos</m:t>
+                  </m:r>
+                </m:fName>
+                <m:e>
+                  <m:d>
+                    <m:dPr>
+                      <m:ctrlPr>
+                        <w:rPr>
+                          <w:rFonts w:ascii="Cambria Math" w:eastAsiaTheme="minorEastAsia" w:hAnsi="Cambria Math"/>
+                          <w:i/>
+                        </w:rPr>
+                      </m:ctrlPr>
+                    </m:dPr>
+                    <m:e>
+                      <m:r>
+                        <w:rPr>
+                          <w:rFonts w:ascii="Cambria Math" w:eastAsiaTheme="minorEastAsia" w:hAnsi="Cambria Math"/>
+                        </w:rPr>
+                        <m:t>45°</m:t>
+                      </m:r>
+                    </m:e>
+                  </m:d>
+                </m:e>
+              </m:func>
+              <m:acc>
+                <m:accPr>
+                  <m:ctrlPr>
+                    <w:rPr>
+                      <w:rFonts w:ascii="Cambria Math" w:eastAsiaTheme="minorEastAsia" w:hAnsi="Cambria Math"/>
+                      <w:i/>
+                    </w:rPr>
+                  </m:ctrlPr>
+                </m:accPr>
+                <m:e>
+                  <m:r>
+                    <w:rPr>
+                      <w:rFonts w:ascii="Cambria Math" w:eastAsiaTheme="minorEastAsia" w:hAnsi="Cambria Math"/>
+                    </w:rPr>
+                    <m:t>x</m:t>
+                  </m:r>
+                </m:e>
+              </m:acc>
+              <m:r>
+                <w:rPr>
+                  <w:rFonts w:ascii="Cambria Math" w:eastAsiaTheme="minorEastAsia" w:hAnsi="Cambria Math"/>
+                </w:rPr>
+                <m:t>+</m:t>
+              </m:r>
+              <m:func>
+                <m:funcPr>
+                  <m:ctrlPr>
+                    <w:rPr>
+                      <w:rFonts w:ascii="Cambria Math" w:eastAsiaTheme="minorEastAsia" w:hAnsi="Cambria Math"/>
+                      <w:i/>
+                    </w:rPr>
+                  </m:ctrlPr>
+                </m:funcPr>
+                <m:fName>
+                  <m:r>
+                    <m:rPr>
+                      <m:sty m:val="p"/>
+                    </m:rPr>
+                    <w:rPr>
+                      <w:rFonts w:ascii="Cambria Math" w:eastAsiaTheme="minorEastAsia" w:hAnsi="Cambria Math"/>
+                    </w:rPr>
+                    <m:t>sin</m:t>
+                  </m:r>
+                </m:fName>
+                <m:e>
+                  <m:d>
+                    <m:dPr>
+                      <m:ctrlPr>
+                        <w:rPr>
+                          <w:rFonts w:ascii="Cambria Math" w:eastAsiaTheme="minorEastAsia" w:hAnsi="Cambria Math"/>
+                          <w:i/>
+                        </w:rPr>
+                      </m:ctrlPr>
+                    </m:dPr>
+                    <m:e>
+                      <m:r>
+                        <w:rPr>
+                          <w:rFonts w:ascii="Cambria Math" w:eastAsiaTheme="minorEastAsia" w:hAnsi="Cambria Math"/>
+                        </w:rPr>
+                        <m:t>45°</m:t>
+                      </m:r>
+                    </m:e>
+                  </m:d>
+                </m:e>
+              </m:func>
+              <m:acc>
+                <m:accPr>
+                  <m:ctrlPr>
+                    <w:rPr>
+                      <w:rFonts w:ascii="Cambria Math" w:eastAsiaTheme="minorEastAsia" w:hAnsi="Cambria Math"/>
+                      <w:i/>
+                    </w:rPr>
+                  </m:ctrlPr>
+                </m:accPr>
+                <m:e>
+                  <m:r>
+                    <w:rPr>
+                      <w:rFonts w:ascii="Cambria Math" w:eastAsiaTheme="minorEastAsia" w:hAnsi="Cambria Math"/>
+                    </w:rPr>
+                    <m:t>y</m:t>
+                  </m:r>
+                </m:e>
+              </m:acc>
+            </m:e>
+          </m:d>
+          <m:r>
+            <w:rPr>
+              <w:rFonts w:ascii="Cambria Math" w:eastAsiaTheme="minorEastAsia" w:hAnsi="Cambria Math"/>
+            </w:rPr>
+            <m:t>=</m:t>
+          </m:r>
+          <m:r>
+            <w:rPr>
+              <w:rFonts w:ascii="Cambria Math" w:eastAsiaTheme="minorEastAsia" w:hAnsi="Cambria Math"/>
+            </w:rPr>
+            <m:t>2.9421N</m:t>
+          </m:r>
+          <m:d>
+            <m:dPr>
+              <m:ctrlPr>
+                <w:rPr>
+                  <w:rFonts w:ascii="Cambria Math" w:eastAsiaTheme="minorEastAsia" w:hAnsi="Cambria Math"/>
+                  <w:i/>
+                </w:rPr>
+              </m:ctrlPr>
+            </m:dPr>
+            <m:e>
+              <m:r>
+                <w:rPr>
+                  <w:rFonts w:ascii="Cambria Math" w:eastAsiaTheme="minorEastAsia" w:hAnsi="Cambria Math"/>
+                </w:rPr>
+                <m:t>0.707</m:t>
+              </m:r>
+              <m:acc>
+                <m:accPr>
+                  <m:ctrlPr>
+                    <w:rPr>
+                      <w:rFonts w:ascii="Cambria Math" w:eastAsiaTheme="minorEastAsia" w:hAnsi="Cambria Math"/>
+                      <w:i/>
+                    </w:rPr>
+                  </m:ctrlPr>
+                </m:accPr>
+                <m:e>
+                  <m:r>
+                    <w:rPr>
+                      <w:rFonts w:ascii="Cambria Math" w:eastAsiaTheme="minorEastAsia" w:hAnsi="Cambria Math"/>
+                    </w:rPr>
+                    <m:t>x</m:t>
+                  </m:r>
+                </m:e>
+              </m:acc>
+              <m:r>
+                <w:rPr>
+                  <w:rFonts w:ascii="Cambria Math" w:eastAsiaTheme="minorEastAsia" w:hAnsi="Cambria Math"/>
+                </w:rPr>
+                <m:t>+</m:t>
+              </m:r>
+              <m:r>
+                <w:rPr>
+                  <w:rFonts w:ascii="Cambria Math" w:eastAsiaTheme="minorEastAsia" w:hAnsi="Cambria Math"/>
+                </w:rPr>
+                <m:t>0.707</m:t>
+              </m:r>
+              <m:acc>
+                <m:accPr>
+                  <m:ctrlPr>
+                    <w:rPr>
+                      <w:rFonts w:ascii="Cambria Math" w:eastAsiaTheme="minorEastAsia" w:hAnsi="Cambria Math"/>
+                      <w:i/>
+                    </w:rPr>
+                  </m:ctrlPr>
+                </m:accPr>
+                <m:e>
+                  <m:r>
+                    <w:rPr>
+                      <w:rFonts w:ascii="Cambria Math" w:eastAsiaTheme="minorEastAsia" w:hAnsi="Cambria Math"/>
+                    </w:rPr>
+                    <m:t>y</m:t>
+                  </m:r>
+                </m:e>
+              </m:acc>
+            </m:e>
+          </m:d>
+          <m:acc>
+            <m:accPr>
+              <m:chr m:val="̇"/>
+              <m:ctrlPr>
+                <w:rPr>
+                  <w:rFonts w:ascii="Cambria Math" w:eastAsiaTheme="minorEastAsia" w:hAnsi="Cambria Math"/>
+                  <w:i/>
+                </w:rPr>
+              </m:ctrlPr>
+            </m:accPr>
+            <m:e>
+              <m:r>
+                <w:rPr>
+                  <w:rFonts w:ascii="Cambria Math" w:eastAsiaTheme="minorEastAsia" w:hAnsi="Cambria Math"/>
+                </w:rPr>
+                <m:t>=</m:t>
+              </m:r>
+            </m:e>
+          </m:acc>
+          <m:r>
+            <w:rPr>
+              <w:rFonts w:ascii="Cambria Math" w:eastAsiaTheme="minorEastAsia" w:hAnsi="Cambria Math"/>
+            </w:rPr>
+            <m:t>2.08N</m:t>
+          </m:r>
+          <m:acc>
+            <m:accPr>
+              <m:ctrlPr>
+                <w:rPr>
+                  <w:rFonts w:ascii="Cambria Math" w:eastAsiaTheme="minorEastAsia" w:hAnsi="Cambria Math"/>
+                  <w:i/>
+                </w:rPr>
+              </m:ctrlPr>
+            </m:accPr>
+            <m:e>
+              <m:r>
+                <w:rPr>
+                  <w:rFonts w:ascii="Cambria Math" w:eastAsiaTheme="minorEastAsia" w:hAnsi="Cambria Math"/>
+                </w:rPr>
+                <m:t>x</m:t>
+              </m:r>
+            </m:e>
+          </m:acc>
+          <m:r>
+            <w:rPr>
+              <w:rFonts w:ascii="Cambria Math" w:eastAsiaTheme="minorEastAsia" w:hAnsi="Cambria Math"/>
+            </w:rPr>
+            <m:t>+</m:t>
+          </m:r>
+          <m:r>
+            <w:rPr>
+              <w:rFonts w:ascii="Cambria Math" w:eastAsiaTheme="minorEastAsia" w:hAnsi="Cambria Math"/>
+            </w:rPr>
+            <m:t>2.08</m:t>
+          </m:r>
+          <m:r>
+            <w:rPr>
+              <w:rFonts w:ascii="Cambria Math" w:eastAsiaTheme="minorEastAsia" w:hAnsi="Cambria Math"/>
+            </w:rPr>
+            <m:t>N</m:t>
+          </m:r>
+          <m:acc>
+            <m:accPr>
+              <m:ctrlPr>
+                <w:rPr>
+                  <w:rFonts w:ascii="Cambria Math" w:eastAsiaTheme="minorEastAsia" w:hAnsi="Cambria Math"/>
+                  <w:i/>
+                </w:rPr>
+              </m:ctrlPr>
+            </m:accPr>
+            <m:e>
+              <m:r>
+                <w:rPr>
+                  <w:rFonts w:ascii="Cambria Math" w:eastAsiaTheme="minorEastAsia" w:hAnsi="Cambria Math"/>
+                </w:rPr>
+                <m:t>y</m:t>
+              </m:r>
+            </m:e>
+          </m:acc>
+        </m:oMath>
+      </m:oMathPara>
     </w:p>
+    <w:bookmarkStart w:id="1" w:name="_Hlk189690939"/>
     <w:p>
       <w:pPr>
         <w:spacing w:after="0"/>
@@ -1454,64 +1928,422 @@
           <w:rFonts w:ascii="Cambria Math" w:eastAsiaTheme="minorEastAsia" w:hAnsi="Cambria Math"/>
         </w:rPr>
       </w:pPr>
-      <w:bookmarkStart w:id="0" w:name="_Hlk189690939"/>
-      <w:bookmarkStart w:id="1" w:name="_GoBack"/>
-    </w:p>
-    <w:p>
-      <w:pPr>
-        <w:spacing w:after="0"/>
-        <w:rPr>
-          <w:rFonts w:ascii="Cambria Math" w:eastAsiaTheme="minorEastAsia" w:hAnsi="Cambria Math"/>
-        </w:rPr>
-      </w:pPr>
-    </w:p>
-    <w:p>
-      <w:pPr>
-        <w:spacing w:after="0"/>
-        <w:rPr>
-          <w:rFonts w:ascii="Cambria Math" w:eastAsiaTheme="minorEastAsia" w:hAnsi="Cambria Math"/>
-        </w:rPr>
-      </w:pPr>
-    </w:p>
-    <w:p>
-      <w:pPr>
-        <w:spacing w:after="0"/>
-        <w:rPr>
-          <w:rFonts w:ascii="Cambria Math" w:eastAsiaTheme="minorEastAsia" w:hAnsi="Cambria Math"/>
-        </w:rPr>
-      </w:pPr>
-    </w:p>
-    <w:p>
-      <w:pPr>
-        <w:spacing w:after="0"/>
-        <w:rPr>
-          <w:rFonts w:ascii="Cambria Math" w:eastAsiaTheme="minorEastAsia" w:hAnsi="Cambria Math"/>
-        </w:rPr>
-      </w:pPr>
-    </w:p>
-    <w:p>
-      <w:pPr>
-        <w:spacing w:after="0"/>
-        <w:rPr>
-          <w:rFonts w:ascii="Cambria Math" w:eastAsiaTheme="minorEastAsia" w:hAnsi="Cambria Math"/>
-        </w:rPr>
-      </w:pPr>
-    </w:p>
-    <w:p>
-      <w:pPr>
-        <w:spacing w:after="0"/>
-        <w:rPr>
-          <w:rFonts w:ascii="Cambria Math" w:eastAsiaTheme="minorEastAsia" w:hAnsi="Cambria Math"/>
-        </w:rPr>
-      </w:pPr>
-    </w:p>
-    <w:p>
-      <w:pPr>
-        <w:spacing w:after="0"/>
-        <w:rPr>
-          <w:rFonts w:ascii="Cambria Math" w:eastAsiaTheme="minorEastAsia" w:hAnsi="Cambria Math"/>
-        </w:rPr>
-      </w:pPr>
+      <m:oMathPara>
+        <m:oMath>
+          <m:d>
+            <m:dPr>
+              <m:begChr m:val="|"/>
+              <m:endChr m:val="|"/>
+              <m:ctrlPr>
+                <w:rPr>
+                  <w:rFonts w:ascii="Cambria Math" w:eastAsiaTheme="minorEastAsia" w:hAnsi="Cambria Math"/>
+                  <w:i/>
+                </w:rPr>
+              </m:ctrlPr>
+            </m:dPr>
+            <m:e>
+              <m:acc>
+                <m:accPr>
+                  <m:chr m:val="⃗"/>
+                  <m:ctrlPr>
+                    <w:rPr>
+                      <w:rFonts w:ascii="Cambria Math" w:eastAsiaTheme="minorEastAsia" w:hAnsi="Cambria Math"/>
+                      <w:i/>
+                    </w:rPr>
+                  </m:ctrlPr>
+                </m:accPr>
+                <m:e>
+                  <m:sSub>
+                    <m:sSubPr>
+                      <m:ctrlPr>
+                        <w:rPr>
+                          <w:rFonts w:ascii="Cambria Math" w:eastAsiaTheme="minorEastAsia" w:hAnsi="Cambria Math"/>
+                          <w:i/>
+                        </w:rPr>
+                      </m:ctrlPr>
+                    </m:sSubPr>
+                    <m:e>
+                      <m:r>
+                        <w:rPr>
+                          <w:rFonts w:ascii="Cambria Math" w:eastAsiaTheme="minorEastAsia" w:hAnsi="Cambria Math"/>
+                        </w:rPr>
+                        <m:t>F</m:t>
+                      </m:r>
+                    </m:e>
+                    <m:sub>
+                      <m:r>
+                        <w:rPr>
+                          <w:rFonts w:ascii="Cambria Math" w:eastAsiaTheme="minorEastAsia" w:hAnsi="Cambria Math"/>
+                        </w:rPr>
+                        <m:t>2</m:t>
+                      </m:r>
+                    </m:sub>
+                  </m:sSub>
+                </m:e>
+              </m:acc>
+            </m:e>
+          </m:d>
+          <m:r>
+            <w:rPr>
+              <w:rFonts w:ascii="Cambria Math" w:eastAsiaTheme="minorEastAsia" w:hAnsi="Cambria Math"/>
+            </w:rPr>
+            <m:t>=0.</m:t>
+          </m:r>
+          <m:r>
+            <w:rPr>
+              <w:rFonts w:ascii="Cambria Math" w:eastAsiaTheme="minorEastAsia" w:hAnsi="Cambria Math"/>
+            </w:rPr>
+            <m:t>25</m:t>
+          </m:r>
+          <m:r>
+            <w:rPr>
+              <w:rFonts w:ascii="Cambria Math" w:eastAsiaTheme="minorEastAsia" w:hAnsi="Cambria Math"/>
+            </w:rPr>
+            <m:t>0kg∙9.807</m:t>
+          </m:r>
+          <m:f>
+            <m:fPr>
+              <m:ctrlPr>
+                <w:rPr>
+                  <w:rFonts w:ascii="Cambria Math" w:eastAsiaTheme="minorEastAsia" w:hAnsi="Cambria Math"/>
+                  <w:i/>
+                </w:rPr>
+              </m:ctrlPr>
+            </m:fPr>
+            <m:num>
+              <m:r>
+                <w:rPr>
+                  <w:rFonts w:ascii="Cambria Math" w:eastAsiaTheme="minorEastAsia" w:hAnsi="Cambria Math"/>
+                </w:rPr>
+                <m:t>m</m:t>
+              </m:r>
+            </m:num>
+            <m:den>
+              <m:sSup>
+                <m:sSupPr>
+                  <m:ctrlPr>
+                    <w:rPr>
+                      <w:rFonts w:ascii="Cambria Math" w:eastAsiaTheme="minorEastAsia" w:hAnsi="Cambria Math"/>
+                      <w:i/>
+                    </w:rPr>
+                  </m:ctrlPr>
+                </m:sSupPr>
+                <m:e>
+                  <m:r>
+                    <w:rPr>
+                      <w:rFonts w:ascii="Cambria Math" w:eastAsiaTheme="minorEastAsia" w:hAnsi="Cambria Math"/>
+                    </w:rPr>
+                    <m:t>s</m:t>
+                  </m:r>
+                </m:e>
+                <m:sup>
+                  <m:r>
+                    <w:rPr>
+                      <w:rFonts w:ascii="Cambria Math" w:eastAsiaTheme="minorEastAsia" w:hAnsi="Cambria Math"/>
+                    </w:rPr>
+                    <m:t>2</m:t>
+                  </m:r>
+                </m:sup>
+              </m:sSup>
+            </m:den>
+          </m:f>
+          <m:d>
+            <m:dPr>
+              <m:begChr m:val="["/>
+              <m:endChr m:val="]"/>
+              <m:ctrlPr>
+                <w:rPr>
+                  <w:rFonts w:ascii="Cambria Math" w:eastAsiaTheme="minorEastAsia" w:hAnsi="Cambria Math"/>
+                  <w:i/>
+                </w:rPr>
+              </m:ctrlPr>
+            </m:dPr>
+            <m:e>
+              <m:func>
+                <m:funcPr>
+                  <m:ctrlPr>
+                    <w:rPr>
+                      <w:rFonts w:ascii="Cambria Math" w:eastAsiaTheme="minorEastAsia" w:hAnsi="Cambria Math"/>
+                      <w:i/>
+                    </w:rPr>
+                  </m:ctrlPr>
+                </m:funcPr>
+                <m:fName>
+                  <m:r>
+                    <m:rPr>
+                      <m:sty m:val="p"/>
+                    </m:rPr>
+                    <w:rPr>
+                      <w:rFonts w:ascii="Cambria Math" w:eastAsiaTheme="minorEastAsia" w:hAnsi="Cambria Math"/>
+                    </w:rPr>
+                    <m:t>cos</m:t>
+                  </m:r>
+                </m:fName>
+                <m:e>
+                  <m:d>
+                    <m:dPr>
+                      <m:ctrlPr>
+                        <w:rPr>
+                          <w:rFonts w:ascii="Cambria Math" w:eastAsiaTheme="minorEastAsia" w:hAnsi="Cambria Math"/>
+                          <w:i/>
+                        </w:rPr>
+                      </m:ctrlPr>
+                    </m:dPr>
+                    <m:e>
+                      <m:r>
+                        <w:rPr>
+                          <w:rFonts w:ascii="Cambria Math" w:eastAsiaTheme="minorEastAsia" w:hAnsi="Cambria Math"/>
+                        </w:rPr>
+                        <m:t>90</m:t>
+                      </m:r>
+                      <m:r>
+                        <w:rPr>
+                          <w:rFonts w:ascii="Cambria Math" w:eastAsiaTheme="minorEastAsia" w:hAnsi="Cambria Math"/>
+                        </w:rPr>
+                        <m:t>°</m:t>
+                      </m:r>
+                    </m:e>
+                  </m:d>
+                </m:e>
+              </m:func>
+              <m:acc>
+                <m:accPr>
+                  <m:ctrlPr>
+                    <w:rPr>
+                      <w:rFonts w:ascii="Cambria Math" w:eastAsiaTheme="minorEastAsia" w:hAnsi="Cambria Math"/>
+                      <w:i/>
+                    </w:rPr>
+                  </m:ctrlPr>
+                </m:accPr>
+                <m:e>
+                  <m:r>
+                    <w:rPr>
+                      <w:rFonts w:ascii="Cambria Math" w:eastAsiaTheme="minorEastAsia" w:hAnsi="Cambria Math"/>
+                    </w:rPr>
+                    <m:t>x</m:t>
+                  </m:r>
+                </m:e>
+              </m:acc>
+              <m:r>
+                <w:rPr>
+                  <w:rFonts w:ascii="Cambria Math" w:eastAsiaTheme="minorEastAsia" w:hAnsi="Cambria Math"/>
+                </w:rPr>
+                <m:t>+</m:t>
+              </m:r>
+              <m:func>
+                <m:funcPr>
+                  <m:ctrlPr>
+                    <w:rPr>
+                      <w:rFonts w:ascii="Cambria Math" w:eastAsiaTheme="minorEastAsia" w:hAnsi="Cambria Math"/>
+                      <w:i/>
+                    </w:rPr>
+                  </m:ctrlPr>
+                </m:funcPr>
+                <m:fName>
+                  <m:r>
+                    <m:rPr>
+                      <m:sty m:val="p"/>
+                    </m:rPr>
+                    <w:rPr>
+                      <w:rFonts w:ascii="Cambria Math" w:eastAsiaTheme="minorEastAsia" w:hAnsi="Cambria Math"/>
+                    </w:rPr>
+                    <m:t>sin</m:t>
+                  </m:r>
+                </m:fName>
+                <m:e>
+                  <m:d>
+                    <m:dPr>
+                      <m:ctrlPr>
+                        <w:rPr>
+                          <w:rFonts w:ascii="Cambria Math" w:eastAsiaTheme="minorEastAsia" w:hAnsi="Cambria Math"/>
+                          <w:i/>
+                        </w:rPr>
+                      </m:ctrlPr>
+                    </m:dPr>
+                    <m:e>
+                      <m:r>
+                        <w:rPr>
+                          <w:rFonts w:ascii="Cambria Math" w:eastAsiaTheme="minorEastAsia" w:hAnsi="Cambria Math"/>
+                        </w:rPr>
+                        <m:t>90</m:t>
+                      </m:r>
+                      <m:r>
+                        <w:rPr>
+                          <w:rFonts w:ascii="Cambria Math" w:eastAsiaTheme="minorEastAsia" w:hAnsi="Cambria Math"/>
+                        </w:rPr>
+                        <m:t>°</m:t>
+                      </m:r>
+                    </m:e>
+                  </m:d>
+                </m:e>
+              </m:func>
+              <m:acc>
+                <m:accPr>
+                  <m:ctrlPr>
+                    <w:rPr>
+                      <w:rFonts w:ascii="Cambria Math" w:eastAsiaTheme="minorEastAsia" w:hAnsi="Cambria Math"/>
+                      <w:i/>
+                    </w:rPr>
+                  </m:ctrlPr>
+                </m:accPr>
+                <m:e>
+                  <m:r>
+                    <w:rPr>
+                      <w:rFonts w:ascii="Cambria Math" w:eastAsiaTheme="minorEastAsia" w:hAnsi="Cambria Math"/>
+                    </w:rPr>
+                    <m:t>y</m:t>
+                  </m:r>
+                </m:e>
+              </m:acc>
+            </m:e>
+          </m:d>
+          <m:r>
+            <w:rPr>
+              <w:rFonts w:ascii="Cambria Math" w:eastAsiaTheme="minorEastAsia" w:hAnsi="Cambria Math"/>
+            </w:rPr>
+            <m:t>=2.45175N</m:t>
+          </m:r>
+          <m:d>
+            <m:dPr>
+              <m:ctrlPr>
+                <w:rPr>
+                  <w:rFonts w:ascii="Cambria Math" w:eastAsiaTheme="minorEastAsia" w:hAnsi="Cambria Math"/>
+                  <w:i/>
+                </w:rPr>
+              </m:ctrlPr>
+            </m:dPr>
+            <m:e>
+              <m:r>
+                <w:rPr>
+                  <w:rFonts w:ascii="Cambria Math" w:eastAsiaTheme="minorEastAsia" w:hAnsi="Cambria Math"/>
+                </w:rPr>
+                <m:t>0</m:t>
+              </m:r>
+              <m:acc>
+                <m:accPr>
+                  <m:ctrlPr>
+                    <w:rPr>
+                      <w:rFonts w:ascii="Cambria Math" w:eastAsiaTheme="minorEastAsia" w:hAnsi="Cambria Math"/>
+                      <w:i/>
+                    </w:rPr>
+                  </m:ctrlPr>
+                </m:accPr>
+                <m:e>
+                  <m:r>
+                    <w:rPr>
+                      <w:rFonts w:ascii="Cambria Math" w:eastAsiaTheme="minorEastAsia" w:hAnsi="Cambria Math"/>
+                    </w:rPr>
+                    <m:t>x</m:t>
+                  </m:r>
+                </m:e>
+              </m:acc>
+              <m:r>
+                <w:rPr>
+                  <w:rFonts w:ascii="Cambria Math" w:eastAsiaTheme="minorEastAsia" w:hAnsi="Cambria Math"/>
+                </w:rPr>
+                <m:t>+</m:t>
+              </m:r>
+              <m:r>
+                <w:rPr>
+                  <w:rFonts w:ascii="Cambria Math" w:eastAsiaTheme="minorEastAsia" w:hAnsi="Cambria Math"/>
+                </w:rPr>
+                <m:t>1</m:t>
+              </m:r>
+              <m:acc>
+                <m:accPr>
+                  <m:ctrlPr>
+                    <w:rPr>
+                      <w:rFonts w:ascii="Cambria Math" w:eastAsiaTheme="minorEastAsia" w:hAnsi="Cambria Math"/>
+                      <w:i/>
+                    </w:rPr>
+                  </m:ctrlPr>
+                </m:accPr>
+                <m:e>
+                  <m:r>
+                    <w:rPr>
+                      <w:rFonts w:ascii="Cambria Math" w:eastAsiaTheme="minorEastAsia" w:hAnsi="Cambria Math"/>
+                    </w:rPr>
+                    <m:t>y</m:t>
+                  </m:r>
+                </m:e>
+              </m:acc>
+            </m:e>
+          </m:d>
+          <m:acc>
+            <m:accPr>
+              <m:chr m:val="̇"/>
+              <m:ctrlPr>
+                <w:rPr>
+                  <w:rFonts w:ascii="Cambria Math" w:eastAsiaTheme="minorEastAsia" w:hAnsi="Cambria Math"/>
+                  <w:i/>
+                </w:rPr>
+              </m:ctrlPr>
+            </m:accPr>
+            <m:e>
+              <m:r>
+                <w:rPr>
+                  <w:rFonts w:ascii="Cambria Math" w:eastAsiaTheme="minorEastAsia" w:hAnsi="Cambria Math"/>
+                </w:rPr>
+                <m:t>=</m:t>
+              </m:r>
+            </m:e>
+          </m:acc>
+          <m:r>
+            <w:rPr>
+              <w:rFonts w:ascii="Cambria Math" w:eastAsiaTheme="minorEastAsia" w:hAnsi="Cambria Math"/>
+            </w:rPr>
+            <m:t>0</m:t>
+          </m:r>
+          <m:r>
+            <w:rPr>
+              <w:rFonts w:ascii="Cambria Math" w:eastAsiaTheme="minorEastAsia" w:hAnsi="Cambria Math"/>
+            </w:rPr>
+            <m:t>N</m:t>
+          </m:r>
+          <m:acc>
+            <m:accPr>
+              <m:ctrlPr>
+                <w:rPr>
+                  <w:rFonts w:ascii="Cambria Math" w:eastAsiaTheme="minorEastAsia" w:hAnsi="Cambria Math"/>
+                  <w:i/>
+                </w:rPr>
+              </m:ctrlPr>
+            </m:accPr>
+            <m:e>
+              <m:r>
+                <w:rPr>
+                  <w:rFonts w:ascii="Cambria Math" w:eastAsiaTheme="minorEastAsia" w:hAnsi="Cambria Math"/>
+                </w:rPr>
+                <m:t>x</m:t>
+              </m:r>
+            </m:e>
+          </m:acc>
+          <m:r>
+            <w:rPr>
+              <w:rFonts w:ascii="Cambria Math" w:eastAsiaTheme="minorEastAsia" w:hAnsi="Cambria Math"/>
+            </w:rPr>
+            <m:t>+2.45175N</m:t>
+          </m:r>
+          <m:acc>
+            <m:accPr>
+              <m:ctrlPr>
+                <w:rPr>
+                  <w:rFonts w:ascii="Cambria Math" w:eastAsiaTheme="minorEastAsia" w:hAnsi="Cambria Math"/>
+                  <w:i/>
+                </w:rPr>
+              </m:ctrlPr>
+            </m:accPr>
+            <m:e>
+              <m:r>
+                <w:rPr>
+                  <w:rFonts w:ascii="Cambria Math" w:eastAsiaTheme="minorEastAsia" w:hAnsi="Cambria Math"/>
+                </w:rPr>
+                <m:t>y</m:t>
+              </m:r>
+            </m:e>
+          </m:acc>
+        </m:oMath>
+      </m:oMathPara>
     </w:p>
     <w:p>
       <w:pPr>
@@ -1597,6 +2429,229 @@
           <w:rFonts w:ascii="Cambria Math" w:eastAsiaTheme="minorEastAsia" w:hAnsi="Cambria Math"/>
         </w:rPr>
       </w:pPr>
+      <m:oMathPara>
+        <m:oMath>
+          <m:d>
+            <m:dPr>
+              <m:begChr m:val="|"/>
+              <m:endChr m:val="|"/>
+              <m:ctrlPr>
+                <w:rPr>
+                  <w:rFonts w:ascii="Cambria Math" w:eastAsiaTheme="minorEastAsia" w:hAnsi="Cambria Math"/>
+                  <w:i/>
+                </w:rPr>
+              </m:ctrlPr>
+            </m:dPr>
+            <m:e>
+              <m:acc>
+                <m:accPr>
+                  <m:chr m:val="⃗"/>
+                  <m:ctrlPr>
+                    <w:rPr>
+                      <w:rFonts w:ascii="Cambria Math" w:eastAsiaTheme="minorEastAsia" w:hAnsi="Cambria Math"/>
+                      <w:i/>
+                    </w:rPr>
+                  </m:ctrlPr>
+                </m:accPr>
+                <m:e>
+                  <m:sSub>
+                    <m:sSubPr>
+                      <m:ctrlPr>
+                        <w:rPr>
+                          <w:rFonts w:ascii="Cambria Math" w:eastAsiaTheme="minorEastAsia" w:hAnsi="Cambria Math"/>
+                          <w:i/>
+                        </w:rPr>
+                      </m:ctrlPr>
+                    </m:sSubPr>
+                    <m:e>
+                      <m:r>
+                        <w:rPr>
+                          <w:rFonts w:ascii="Cambria Math" w:eastAsiaTheme="minorEastAsia" w:hAnsi="Cambria Math"/>
+                        </w:rPr>
+                        <m:t>F</m:t>
+                      </m:r>
+                    </m:e>
+                    <m:sub>
+                      <m:r>
+                        <w:rPr>
+                          <w:rFonts w:ascii="Cambria Math" w:eastAsiaTheme="minorEastAsia" w:hAnsi="Cambria Math"/>
+                        </w:rPr>
+                        <m:t>R</m:t>
+                      </m:r>
+                    </m:sub>
+                  </m:sSub>
+                </m:e>
+              </m:acc>
+            </m:e>
+          </m:d>
+          <m:r>
+            <w:rPr>
+              <w:rFonts w:ascii="Cambria Math" w:eastAsiaTheme="minorEastAsia" w:hAnsi="Cambria Math"/>
+            </w:rPr>
+            <m:t>=</m:t>
+          </m:r>
+          <m:rad>
+            <m:radPr>
+              <m:degHide m:val="1"/>
+              <m:ctrlPr>
+                <w:rPr>
+                  <w:rFonts w:ascii="Cambria Math" w:eastAsiaTheme="minorEastAsia" w:hAnsi="Cambria Math"/>
+                  <w:i/>
+                </w:rPr>
+              </m:ctrlPr>
+            </m:radPr>
+            <m:deg/>
+            <m:e>
+              <m:sSup>
+                <m:sSupPr>
+                  <m:ctrlPr>
+                    <w:rPr>
+                      <w:rFonts w:ascii="Cambria Math" w:eastAsiaTheme="minorEastAsia" w:hAnsi="Cambria Math"/>
+                      <w:i/>
+                    </w:rPr>
+                  </m:ctrlPr>
+                </m:sSupPr>
+                <m:e>
+                  <m:d>
+                    <m:dPr>
+                      <m:ctrlPr>
+                        <w:rPr>
+                          <w:rFonts w:ascii="Cambria Math" w:eastAsiaTheme="minorEastAsia" w:hAnsi="Cambria Math"/>
+                          <w:i/>
+                        </w:rPr>
+                      </m:ctrlPr>
+                    </m:dPr>
+                    <m:e>
+                      <m:r>
+                        <w:rPr>
+                          <w:rFonts w:ascii="Cambria Math" w:eastAsiaTheme="minorEastAsia" w:hAnsi="Cambria Math"/>
+                        </w:rPr>
+                        <m:t>2.08N</m:t>
+                      </m:r>
+                    </m:e>
+                  </m:d>
+                </m:e>
+                <m:sup>
+                  <m:r>
+                    <w:rPr>
+                      <w:rFonts w:ascii="Cambria Math" w:eastAsiaTheme="minorEastAsia" w:hAnsi="Cambria Math"/>
+                    </w:rPr>
+                    <m:t>2</m:t>
+                  </m:r>
+                </m:sup>
+              </m:sSup>
+              <m:r>
+                <w:rPr>
+                  <w:rFonts w:ascii="Cambria Math" w:eastAsiaTheme="minorEastAsia" w:hAnsi="Cambria Math"/>
+                </w:rPr>
+                <m:t>+</m:t>
+              </m:r>
+              <m:sSup>
+                <m:sSupPr>
+                  <m:ctrlPr>
+                    <w:rPr>
+                      <w:rFonts w:ascii="Cambria Math" w:eastAsiaTheme="minorEastAsia" w:hAnsi="Cambria Math"/>
+                      <w:i/>
+                    </w:rPr>
+                  </m:ctrlPr>
+                </m:sSupPr>
+                <m:e>
+                  <m:d>
+                    <m:dPr>
+                      <m:ctrlPr>
+                        <w:rPr>
+                          <w:rFonts w:ascii="Cambria Math" w:eastAsiaTheme="minorEastAsia" w:hAnsi="Cambria Math"/>
+                          <w:i/>
+                        </w:rPr>
+                      </m:ctrlPr>
+                    </m:dPr>
+                    <m:e>
+                      <m:r>
+                        <w:rPr>
+                          <w:rFonts w:ascii="Cambria Math" w:eastAsiaTheme="minorEastAsia" w:hAnsi="Cambria Math"/>
+                        </w:rPr>
+                        <m:t>4.53175N</m:t>
+                      </m:r>
+                    </m:e>
+                  </m:d>
+                </m:e>
+                <m:sup>
+                  <m:r>
+                    <w:rPr>
+                      <w:rFonts w:ascii="Cambria Math" w:eastAsiaTheme="minorEastAsia" w:hAnsi="Cambria Math"/>
+                    </w:rPr>
+                    <m:t>2</m:t>
+                  </m:r>
+                </m:sup>
+              </m:sSup>
+            </m:e>
+          </m:rad>
+          <m:r>
+            <w:rPr>
+              <w:rFonts w:ascii="Cambria Math" w:eastAsiaTheme="minorEastAsia" w:hAnsi="Cambria Math"/>
+            </w:rPr>
+            <m:t>=</m:t>
+          </m:r>
+          <m:rad>
+            <m:radPr>
+              <m:degHide m:val="1"/>
+              <m:ctrlPr>
+                <w:rPr>
+                  <w:rFonts w:ascii="Cambria Math" w:eastAsiaTheme="minorEastAsia" w:hAnsi="Cambria Math"/>
+                  <w:i/>
+                </w:rPr>
+              </m:ctrlPr>
+            </m:radPr>
+            <m:deg/>
+            <m:e>
+              <m:d>
+                <m:dPr>
+                  <m:ctrlPr>
+                    <w:rPr>
+                      <w:rFonts w:ascii="Cambria Math" w:eastAsiaTheme="minorEastAsia" w:hAnsi="Cambria Math"/>
+                      <w:i/>
+                    </w:rPr>
+                  </m:ctrlPr>
+                </m:dPr>
+                <m:e>
+                  <m:r>
+                    <w:rPr>
+                      <w:rFonts w:ascii="Cambria Math" w:eastAsiaTheme="minorEastAsia" w:hAnsi="Cambria Math"/>
+                    </w:rPr>
+                    <m:t>4.33+20.52</m:t>
+                  </m:r>
+                </m:e>
+              </m:d>
+              <m:sSup>
+                <m:sSupPr>
+                  <m:ctrlPr>
+                    <w:rPr>
+                      <w:rFonts w:ascii="Cambria Math" w:eastAsiaTheme="minorEastAsia" w:hAnsi="Cambria Math"/>
+                      <w:i/>
+                    </w:rPr>
+                  </m:ctrlPr>
+                </m:sSupPr>
+                <m:e>
+                  <m:r>
+                    <w:rPr>
+                      <w:rFonts w:ascii="Cambria Math" w:eastAsiaTheme="minorEastAsia" w:hAnsi="Cambria Math"/>
+                    </w:rPr>
+                    <m:t>N</m:t>
+                  </m:r>
+                </m:e>
+                <m:sup>
+                  <m:r>
+                    <w:rPr>
+                      <w:rFonts w:ascii="Cambria Math" w:eastAsiaTheme="minorEastAsia" w:hAnsi="Cambria Math"/>
+                    </w:rPr>
+                    <m:t>2</m:t>
+                  </m:r>
+                </m:sup>
+              </m:sSup>
+            </m:e>
+          </m:rad>
+        </m:oMath>
+      </m:oMathPara>
     </w:p>
     <w:p>
       <w:pPr>
@@ -1605,30 +2660,100 @@
           <w:rFonts w:ascii="Cambria Math" w:eastAsiaTheme="minorEastAsia" w:hAnsi="Cambria Math"/>
         </w:rPr>
       </w:pPr>
-    </w:p>
-    <w:p>
-      <w:pPr>
-        <w:spacing w:after="0"/>
-        <w:rPr>
-          <w:rFonts w:ascii="Cambria Math" w:eastAsiaTheme="minorEastAsia" w:hAnsi="Cambria Math"/>
-        </w:rPr>
-      </w:pPr>
-    </w:p>
-    <w:p>
-      <w:pPr>
-        <w:spacing w:after="0"/>
-        <w:rPr>
-          <w:rFonts w:ascii="Cambria Math" w:eastAsiaTheme="minorEastAsia" w:hAnsi="Cambria Math"/>
-        </w:rPr>
-      </w:pPr>
-    </w:p>
-    <w:p>
-      <w:pPr>
-        <w:spacing w:after="0"/>
-        <w:rPr>
-          <w:rFonts w:ascii="Cambria Math" w:eastAsiaTheme="minorEastAsia" w:hAnsi="Cambria Math"/>
-        </w:rPr>
-      </w:pPr>
+      <m:oMathPara>
+        <m:oMath>
+          <m:borderBox>
+            <m:borderBoxPr>
+              <m:ctrlPr>
+                <w:rPr>
+                  <w:rFonts w:ascii="Cambria Math" w:eastAsiaTheme="minorEastAsia" w:hAnsi="Cambria Math"/>
+                  <w:i/>
+                </w:rPr>
+              </m:ctrlPr>
+            </m:borderBoxPr>
+            <m:e>
+              <m:d>
+                <m:dPr>
+                  <m:begChr m:val="|"/>
+                  <m:endChr m:val="|"/>
+                  <m:ctrlPr>
+                    <w:rPr>
+                      <w:rFonts w:ascii="Cambria Math" w:eastAsiaTheme="minorEastAsia" w:hAnsi="Cambria Math"/>
+                      <w:i/>
+                    </w:rPr>
+                  </m:ctrlPr>
+                </m:dPr>
+                <m:e>
+                  <m:acc>
+                    <m:accPr>
+                      <m:chr m:val="⃗"/>
+                      <m:ctrlPr>
+                        <w:rPr>
+                          <w:rFonts w:ascii="Cambria Math" w:eastAsiaTheme="minorEastAsia" w:hAnsi="Cambria Math"/>
+                          <w:i/>
+                        </w:rPr>
+                      </m:ctrlPr>
+                    </m:accPr>
+                    <m:e>
+                      <m:sSub>
+                        <m:sSubPr>
+                          <m:ctrlPr>
+                            <w:rPr>
+                              <w:rFonts w:ascii="Cambria Math" w:eastAsiaTheme="minorEastAsia" w:hAnsi="Cambria Math"/>
+                              <w:i/>
+                            </w:rPr>
+                          </m:ctrlPr>
+                        </m:sSubPr>
+                        <m:e>
+                          <m:r>
+                            <w:rPr>
+                              <w:rFonts w:ascii="Cambria Math" w:eastAsiaTheme="minorEastAsia" w:hAnsi="Cambria Math"/>
+                            </w:rPr>
+                            <m:t>F</m:t>
+                          </m:r>
+                        </m:e>
+                        <m:sub>
+                          <m:r>
+                            <w:rPr>
+                              <w:rFonts w:ascii="Cambria Math" w:eastAsiaTheme="minorEastAsia" w:hAnsi="Cambria Math"/>
+                            </w:rPr>
+                            <m:t>R</m:t>
+                          </m:r>
+                        </m:sub>
+                      </m:sSub>
+                    </m:e>
+                  </m:acc>
+                </m:e>
+              </m:d>
+              <m:acc>
+                <m:accPr>
+                  <m:chr m:val="̇"/>
+                  <m:ctrlPr>
+                    <w:rPr>
+                      <w:rFonts w:ascii="Cambria Math" w:eastAsiaTheme="minorEastAsia" w:hAnsi="Cambria Math"/>
+                      <w:i/>
+                    </w:rPr>
+                  </m:ctrlPr>
+                </m:accPr>
+                <m:e>
+                  <m:r>
+                    <w:rPr>
+                      <w:rFonts w:ascii="Cambria Math" w:eastAsiaTheme="minorEastAsia" w:hAnsi="Cambria Math"/>
+                    </w:rPr>
+                    <m:t>=</m:t>
+                  </m:r>
+                </m:e>
+              </m:acc>
+              <m:r>
+                <w:rPr>
+                  <w:rFonts w:ascii="Cambria Math" w:eastAsiaTheme="minorEastAsia" w:hAnsi="Cambria Math"/>
+                </w:rPr>
+                <m:t>4.98N</m:t>
+              </m:r>
+            </m:e>
+          </m:borderBox>
+        </m:oMath>
+      </m:oMathPara>
     </w:p>
     <w:p>
       <w:pPr>
@@ -1770,8 +2895,169 @@
         </w:rPr>
         <w:t>(4 pts):</w:t>
       </w:r>
-      <w:bookmarkEnd w:id="0"/>
       <w:bookmarkEnd w:id="1"/>
+    </w:p>
+    <w:p>
+      <w:pPr>
+        <w:spacing w:after="0"/>
+        <w:rPr>
+          <w:rFonts w:ascii="Cambria Math" w:eastAsiaTheme="minorEastAsia" w:hAnsi="Cambria Math"/>
+        </w:rPr>
+      </w:pPr>
+    </w:p>
+    <w:p>
+      <w:pPr>
+        <w:spacing w:after="0"/>
+        <w:rPr>
+          <w:rFonts w:ascii="Cambria Math" w:eastAsiaTheme="minorEastAsia" w:hAnsi="Cambria Math"/>
+        </w:rPr>
+      </w:pPr>
+      <m:oMathPara>
+        <m:oMath>
+          <m:r>
+            <w:rPr>
+              <w:rFonts w:ascii="Cambria Math" w:eastAsiaTheme="minorEastAsia" w:hAnsi="Cambria Math"/>
+            </w:rPr>
+            <m:t>θ=</m:t>
+          </m:r>
+          <m:func>
+            <m:funcPr>
+              <m:ctrlPr>
+                <w:rPr>
+                  <w:rFonts w:ascii="Cambria Math" w:eastAsiaTheme="minorEastAsia" w:hAnsi="Cambria Math"/>
+                  <w:i/>
+                </w:rPr>
+              </m:ctrlPr>
+            </m:funcPr>
+            <m:fName>
+              <m:r>
+                <m:rPr>
+                  <m:sty m:val="p"/>
+                </m:rPr>
+                <w:rPr>
+                  <w:rFonts w:ascii="Cambria Math" w:eastAsiaTheme="minorEastAsia" w:hAnsi="Cambria Math"/>
+                </w:rPr>
+                <m:t>arctan</m:t>
+              </m:r>
+            </m:fName>
+            <m:e>
+              <m:d>
+                <m:dPr>
+                  <m:ctrlPr>
+                    <w:rPr>
+                      <w:rFonts w:ascii="Cambria Math" w:eastAsiaTheme="minorEastAsia" w:hAnsi="Cambria Math"/>
+                      <w:i/>
+                    </w:rPr>
+                  </m:ctrlPr>
+                </m:dPr>
+                <m:e>
+                  <m:f>
+                    <m:fPr>
+                      <m:ctrlPr>
+                        <w:rPr>
+                          <w:rFonts w:ascii="Cambria Math" w:eastAsiaTheme="minorEastAsia" w:hAnsi="Cambria Math"/>
+                          <w:i/>
+                        </w:rPr>
+                      </m:ctrlPr>
+                    </m:fPr>
+                    <m:num>
+                      <m:r>
+                        <w:rPr>
+                          <w:rFonts w:ascii="Cambria Math" w:eastAsiaTheme="minorEastAsia" w:hAnsi="Cambria Math"/>
+                        </w:rPr>
+                        <m:t>4.53</m:t>
+                      </m:r>
+                      <m:r>
+                        <w:rPr>
+                          <w:rFonts w:ascii="Cambria Math" w:eastAsiaTheme="minorEastAsia" w:hAnsi="Cambria Math"/>
+                          <w:strike/>
+                        </w:rPr>
+                        <m:t>N</m:t>
+                      </m:r>
+                    </m:num>
+                    <m:den>
+                      <m:r>
+                        <w:rPr>
+                          <w:rFonts w:ascii="Cambria Math" w:eastAsiaTheme="minorEastAsia" w:hAnsi="Cambria Math"/>
+                        </w:rPr>
+                        <m:t>2.08</m:t>
+                      </m:r>
+                      <m:r>
+                        <w:rPr>
+                          <w:rFonts w:ascii="Cambria Math" w:eastAsiaTheme="minorEastAsia" w:hAnsi="Cambria Math"/>
+                          <w:strike/>
+                        </w:rPr>
+                        <m:t>N</m:t>
+                      </m:r>
+                    </m:den>
+                  </m:f>
+                </m:e>
+              </m:d>
+            </m:e>
+          </m:func>
+          <m:r>
+            <w:rPr>
+              <w:rFonts w:ascii="Cambria Math" w:eastAsiaTheme="minorEastAsia" w:hAnsi="Cambria Math"/>
+            </w:rPr>
+            <m:t>=65.3372511…°</m:t>
+          </m:r>
+        </m:oMath>
+      </m:oMathPara>
+    </w:p>
+    <w:p>
+      <w:pPr>
+        <w:spacing w:after="0"/>
+        <w:rPr>
+          <w:rFonts w:ascii="Cambria Math" w:eastAsiaTheme="minorEastAsia" w:hAnsi="Cambria Math"/>
+        </w:rPr>
+      </w:pPr>
+      <m:oMathPara>
+        <m:oMath>
+          <m:borderBox>
+            <m:borderBoxPr>
+              <m:ctrlPr>
+                <w:rPr>
+                  <w:rFonts w:ascii="Cambria Math" w:eastAsiaTheme="minorEastAsia" w:hAnsi="Cambria Math"/>
+                  <w:i/>
+                </w:rPr>
+              </m:ctrlPr>
+            </m:borderBoxPr>
+            <m:e>
+              <m:r>
+                <w:rPr>
+                  <w:rFonts w:ascii="Cambria Math" w:eastAsiaTheme="minorEastAsia" w:hAnsi="Cambria Math"/>
+                </w:rPr>
+                <m:t>θ</m:t>
+              </m:r>
+              <m:acc>
+                <m:accPr>
+                  <m:chr m:val="̇"/>
+                  <m:ctrlPr>
+                    <w:rPr>
+                      <w:rFonts w:ascii="Cambria Math" w:eastAsiaTheme="minorEastAsia" w:hAnsi="Cambria Math"/>
+                      <w:i/>
+                    </w:rPr>
+                  </m:ctrlPr>
+                </m:accPr>
+                <m:e>
+                  <m:r>
+                    <w:rPr>
+                      <w:rFonts w:ascii="Cambria Math" w:eastAsiaTheme="minorEastAsia" w:hAnsi="Cambria Math"/>
+                    </w:rPr>
+                    <m:t>=</m:t>
+                  </m:r>
+                </m:e>
+              </m:acc>
+              <m:r>
+                <w:rPr>
+                  <w:rFonts w:ascii="Cambria Math" w:eastAsiaTheme="minorEastAsia" w:hAnsi="Cambria Math"/>
+                </w:rPr>
+                <m:t>65.3°</m:t>
+              </m:r>
+            </m:e>
+          </m:borderBox>
+        </m:oMath>
+      </m:oMathPara>
     </w:p>
     <w:sectPr>
       <w:pgSz w:w="12240" w:h="15840"/>

</xml_diff>